<commit_message>
Exercise 6, linear regression
</commit_message>
<xml_diff>
--- a/Exercise_6/Data Mining Lab, Ex6.docx
+++ b/Exercise_6/Data Mining Lab, Ex6.docx
@@ -1754,45 +1754,19 @@
           <w:bCs/>
           <w:lang w:val="en-US"/>
         </w:rPr>
-        <w:t xml:space="preserve">y = </w:t>
-      </w:r>
-      <w:r>
-        <w:rPr>
+        <w:t xml:space="preserve">y = 12.066387 +  </w:t>
+      </w:r>
+      <w:r>
+        <w:rPr>
+          <w:rStyle w:val="gnd-iwgdh3b"/>
+          <w:rFonts w:ascii="Lucida Console" w:hAnsi="Lucida Console"/>
           <w:b/>
           <w:bCs/>
-          <w:lang w:val="en-US"/>
-        </w:rPr>
-        <w:t>12.066387</w:t>
-      </w:r>
-      <w:r>
-        <w:rPr>
-          <w:b/>
-          <w:bCs/>
-          <w:lang w:val="en-US"/>
-        </w:rPr>
-        <w:t xml:space="preserve"> </w:t>
-      </w:r>
-      <w:proofErr w:type="gramStart"/>
-      <w:r>
-        <w:rPr>
-          <w:b/>
-          <w:bCs/>
-          <w:lang w:val="en-US"/>
-        </w:rPr>
-        <w:t xml:space="preserve">+  </w:t>
-      </w:r>
-      <w:r>
-        <w:rPr>
-          <w:rStyle w:val="gnd-iwgdh3b"/>
-          <w:rFonts w:ascii="Lucida Console" w:hAnsi="Lucida Console"/>
-          <w:b/>
-          <w:bCs/>
           <w:color w:val="000000"/>
           <w:bdr w:val="none" w:sz="0" w:space="0" w:color="auto" w:frame="1"/>
         </w:rPr>
         <w:t>0.063101</w:t>
       </w:r>
-      <w:proofErr w:type="gramEnd"/>
       <w:r>
         <w:rPr>
           <w:rStyle w:val="gnd-iwgdh3b"/>
@@ -1892,13 +1866,7 @@
         <w:rPr>
           <w:lang w:val="en-US"/>
         </w:rPr>
-        <w:t>Cement</w:t>
-      </w:r>
-      <w:r>
-        <w:rPr>
-          <w:lang w:val="en-US"/>
-        </w:rPr>
-        <w:t>”</w:t>
+        <w:t>Cement”</w:t>
       </w:r>
       <w:r>
         <w:rPr>
@@ -2215,21 +2183,7 @@
         <w:rPr>
           <w:lang w:val="en-US"/>
         </w:rPr>
-        <w:t>Ha: B</w:t>
-      </w:r>
-      <w:proofErr w:type="gramStart"/>
-      <w:r>
-        <w:rPr>
-          <w:lang w:val="en-US"/>
-        </w:rPr>
-        <w:t>1 !</w:t>
-      </w:r>
-      <w:proofErr w:type="gramEnd"/>
-      <w:r>
-        <w:rPr>
-          <w:lang w:val="en-US"/>
-        </w:rPr>
-        <w:t>= 0. Linear relationship between x and y.</w:t>
+        <w:t>Ha: B1 != 0. Linear relationship between x and y.</w:t>
       </w:r>
     </w:p>
     <w:p>
@@ -2514,13 +2468,7 @@
         <w:rPr>
           <w:lang w:val="en-US"/>
         </w:rPr>
-        <w:t xml:space="preserve">) </w:t>
-      </w:r>
-      <w:r>
-        <w:rPr>
-          <w:lang w:val="en-US"/>
-        </w:rPr>
-        <w:t xml:space="preserve">value of our model is </w:t>
+        <w:t xml:space="preserve">) value of our model is </w:t>
       </w:r>
       <w:r>
         <w:rPr>
@@ -2532,13 +2480,7 @@
         <w:rPr>
           <w:lang w:val="en-US"/>
         </w:rPr>
-        <w:t>.</w:t>
-      </w:r>
-      <w:r>
-        <w:rPr>
-          <w:lang w:val="en-US"/>
-        </w:rPr>
-        <w:t xml:space="preserve"> Not very close 1, but still good enough. </w:t>
+        <w:t xml:space="preserve">. Not very close 1, but still good enough. </w:t>
       </w:r>
     </w:p>
     <w:p>
@@ -2574,71 +2516,7 @@
           <w:lang w:val="en-US"/>
           <w14:ligatures w14:val="standardContextual"/>
         </w:rPr>
-        <w:t xml:space="preserve"> find the estimates of response </w:t>
-      </w:r>
-      <w:r>
-        <w:rPr>
-          <w:rFonts w:ascii="Calibri" w:hAnsi="Calibri" w:cs="Calibri"/>
-          <w:lang w:val="en-US"/>
-          <w14:ligatures w14:val="standardContextual"/>
-        </w:rPr>
-        <w:t>Y</w:t>
-      </w:r>
-      <w:r>
-        <w:rPr>
-          <w:rFonts w:ascii="Calibri" w:hAnsi="Calibri" w:cs="Calibri"/>
-          <w:lang w:val="en-US"/>
-          <w14:ligatures w14:val="standardContextual"/>
-        </w:rPr>
-        <w:t>. Find the 95% confidence interval for the true</w:t>
-      </w:r>
-      <w:r>
-        <w:rPr>
-          <w:rFonts w:ascii="Calibri" w:hAnsi="Calibri" w:cs="Calibri"/>
-          <w:lang w:val="en-US"/>
-          <w14:ligatures w14:val="standardContextual"/>
-        </w:rPr>
-        <w:t xml:space="preserve"> </w:t>
-      </w:r>
-      <w:r>
-        <w:rPr>
-          <w:rFonts w:ascii="Calibri" w:hAnsi="Calibri" w:cs="Calibri"/>
-          <w:lang w:val="en-US"/>
-          <w14:ligatures w14:val="standardContextual"/>
-        </w:rPr>
-        <w:t xml:space="preserve">mean </w:t>
-      </w:r>
-      <w:r>
-        <w:rPr>
-          <w:rFonts w:ascii="Calibri" w:hAnsi="Calibri" w:cs="Calibri"/>
-          <w:lang w:val="en-US"/>
-          <w14:ligatures w14:val="standardContextual"/>
-        </w:rPr>
-        <w:t>Y</w:t>
-      </w:r>
-      <w:r>
-        <w:rPr>
-          <w:rFonts w:ascii="Calibri" w:hAnsi="Calibri" w:cs="Calibri"/>
-          <w:lang w:val="en-US"/>
-          <w14:ligatures w14:val="standardContextual"/>
-        </w:rPr>
-        <w:t xml:space="preserve"> and find the 95% prediction interval for a randomly chosen value of </w:t>
-      </w:r>
-      <w:r>
-        <w:rPr>
-          <w:rFonts w:ascii="Calibri" w:hAnsi="Calibri" w:cs="Calibri"/>
-          <w:lang w:val="en-US"/>
-          <w14:ligatures w14:val="standardContextual"/>
-        </w:rPr>
-        <w:t>Y</w:t>
-      </w:r>
-      <w:r>
-        <w:rPr>
-          <w:rFonts w:ascii="Calibri" w:hAnsi="Calibri" w:cs="Calibri"/>
-          <w:lang w:val="en-US"/>
-          <w14:ligatures w14:val="standardContextual"/>
-        </w:rPr>
-        <w:t>. Perform the calculations</w:t>
+        <w:t xml:space="preserve"> find the estimates of response Y. Find the 95% confidence interval for the true mean Y and find the 95% prediction interval for a randomly chosen value of Y. Perform the calculations</w:t>
       </w:r>
       <w:r>
         <w:rPr>
@@ -4008,43 +3886,25 @@
           <w:rFonts w:ascii="Lucida Console" w:hAnsi="Lucida Console"/>
           <w:color w:val="0000FF"/>
         </w:rPr>
-        <w:t>((</w:t>
-      </w:r>
-      <w:proofErr w:type="spellStart"/>
-      <w:r>
-        <w:rPr>
-          <w:rStyle w:val="gnd-iwgdn2b"/>
-          <w:rFonts w:ascii="Lucida Console" w:hAnsi="Lucida Console"/>
-          <w:color w:val="0000FF"/>
-        </w:rPr>
-        <w:t>mpg-mean</w:t>
-      </w:r>
-      <w:proofErr w:type="spellEnd"/>
-      <w:r>
-        <w:rPr>
-          <w:rStyle w:val="gnd-iwgdn2b"/>
-          <w:rFonts w:ascii="Lucida Console" w:hAnsi="Lucida Console"/>
-          <w:color w:val="0000FF"/>
-        </w:rPr>
-        <w:t>(</w:t>
-      </w:r>
-      <w:proofErr w:type="spellStart"/>
-      <w:r>
-        <w:rPr>
-          <w:rStyle w:val="gnd-iwgdn2b"/>
-          <w:rFonts w:ascii="Lucida Console" w:hAnsi="Lucida Console"/>
-          <w:color w:val="0000FF"/>
-        </w:rPr>
-        <w:t>mpg</w:t>
-      </w:r>
-      <w:proofErr w:type="spellEnd"/>
-      <w:r>
-        <w:rPr>
-          <w:rStyle w:val="gnd-iwgdn2b"/>
-          <w:rFonts w:ascii="Lucida Console" w:hAnsi="Lucida Console"/>
-          <w:color w:val="0000FF"/>
-        </w:rPr>
-        <w:t>))^2)</w:t>
+        <w:t>((y-</w:t>
+      </w:r>
+      <w:proofErr w:type="spellStart"/>
+      <w:r>
+        <w:rPr>
+          <w:rStyle w:val="gnd-iwgdn2b"/>
+          <w:rFonts w:ascii="Lucida Console" w:hAnsi="Lucida Console"/>
+          <w:color w:val="0000FF"/>
+        </w:rPr>
+        <w:t>mean</w:t>
+      </w:r>
+      <w:proofErr w:type="spellEnd"/>
+      <w:r>
+        <w:rPr>
+          <w:rStyle w:val="gnd-iwgdn2b"/>
+          <w:rFonts w:ascii="Lucida Console" w:hAnsi="Lucida Console"/>
+          <w:color w:val="0000FF"/>
+        </w:rPr>
+        <w:t>(y))^2)</w:t>
       </w:r>
     </w:p>
     <w:p>
@@ -4137,20 +3997,18 @@
         <w:shd w:val="clear" w:color="auto" w:fill="FFFFFF"/>
         <w:wordWrap w:val="0"/>
         <w:rPr>
-          <w:rStyle w:val="gnd-iwgdh3b"/>
-          <w:rFonts w:ascii="Lucida Console" w:hAnsi="Lucida Console"/>
-          <w:color w:val="000000"/>
-          <w:bdr w:val="none" w:sz="0" w:space="0" w:color="auto" w:frame="1"/>
-        </w:rPr>
-      </w:pPr>
-      <w:r>
-        <w:rPr>
-          <w:rStyle w:val="gnd-iwgdh3b"/>
-          <w:rFonts w:ascii="Lucida Console" w:hAnsi="Lucida Console"/>
-          <w:color w:val="000000"/>
-          <w:bdr w:val="none" w:sz="0" w:space="0" w:color="auto" w:frame="1"/>
-        </w:rPr>
-        <w:t>[1] 0.939345</w:t>
+          <w:rFonts w:ascii="Lucida Console" w:hAnsi="Lucida Console"/>
+          <w:color w:val="000000"/>
+        </w:rPr>
+      </w:pPr>
+      <w:r>
+        <w:rPr>
+          <w:rStyle w:val="gnd-iwgdh3b"/>
+          <w:rFonts w:ascii="Lucida Console" w:hAnsi="Lucida Console"/>
+          <w:color w:val="000000"/>
+          <w:bdr w:val="none" w:sz="0" w:space="0" w:color="auto" w:frame="1"/>
+        </w:rPr>
+        <w:t>[1] 0.997728</w:t>
       </w:r>
     </w:p>
     <w:p/>
@@ -4223,6 +4081,12 @@
       <w:proofErr w:type="spellEnd"/>
       <w:r>
         <w:t xml:space="preserve"> </w:t>
+      </w:r>
+      <w:r>
+        <w:rPr>
+          <w:lang w:val="en-US"/>
+        </w:rPr>
+        <w:t xml:space="preserve">very </w:t>
       </w:r>
       <w:proofErr w:type="spellStart"/>
       <w:r>
@@ -5554,21 +5418,7 @@
         <w:rPr>
           <w:lang w:val="en-US"/>
         </w:rPr>
-        <w:t xml:space="preserve">ERE </w:t>
-      </w:r>
-      <w:proofErr w:type="gramStart"/>
-      <w:r>
-        <w:rPr>
-          <w:lang w:val="en-US"/>
-        </w:rPr>
-        <w:t>is:</w:t>
-      </w:r>
-      <w:proofErr w:type="gramEnd"/>
-      <w:r>
-        <w:rPr>
-          <w:lang w:val="en-US"/>
-        </w:rPr>
-        <w:t xml:space="preserve"> </w:t>
+        <w:t xml:space="preserve">ERE is: </w:t>
       </w:r>
       <w:r>
         <w:rPr>
@@ -5591,55 +5441,7 @@
           <w:bCs/>
           <w:lang w:val="en-US"/>
         </w:rPr>
-        <w:t xml:space="preserve">130370 </w:t>
-      </w:r>
-      <w:r>
-        <w:rPr>
-          <w:b/>
-          <w:bCs/>
-          <w:lang w:val="en-US"/>
-        </w:rPr>
-        <w:t xml:space="preserve">+ </w:t>
-      </w:r>
-      <w:r>
-        <w:rPr>
-          <w:b/>
-          <w:bCs/>
-          <w:lang w:val="en-US"/>
-        </w:rPr>
-        <w:t xml:space="preserve">0.047632 </w:t>
-      </w:r>
-      <w:r>
-        <w:rPr>
-          <w:b/>
-          <w:bCs/>
-          <w:lang w:val="en-US"/>
-        </w:rPr>
-        <w:t xml:space="preserve">* x1 + </w:t>
-      </w:r>
-      <w:r>
-        <w:rPr>
-          <w:b/>
-          <w:bCs/>
-          <w:lang w:val="en-US"/>
-        </w:rPr>
-        <w:t>0.173764</w:t>
-      </w:r>
-      <w:r>
-        <w:rPr>
-          <w:b/>
-          <w:bCs/>
-          <w:lang w:val="en-US"/>
-        </w:rPr>
-        <w:t xml:space="preserve"> * x2</w:t>
-      </w:r>
-      <w:r>
-        <w:rPr>
-          <w:b/>
-          <w:bCs/>
-          <w:lang w:val="en-US"/>
-        </w:rPr>
-        <w:t xml:space="preserve">  </w:t>
+        <w:t xml:space="preserve">130370 + 0.047632 * x1 + 0.173764 * x2  </w:t>
       </w:r>
       <w:r>
         <w:rPr>

</xml_diff>